<commit_message>
refactor obtainDataINITandPositioning.py to datasetINIT23_main.py
</commit_message>
<xml_diff>
--- a/info/Project Documentation.docx
+++ b/info/Project Documentation.docx
@@ -1168,12 +1168,20 @@
       </w:r>
       <w:r>
         <w:rPr>
+          <w:rFonts w:ascii="Arial" w:hAnsi="Arial" w:cs="Arial"/>
+          <w:color w:val="222222"/>
+          <w:shd w:val="clear" w:color="auto" w:fill="FFFFFF"/>
+        </w:rPr>
+        <w:t>datasetINIT23_main</w:t>
+      </w:r>
+      <w:r>
+        <w:rPr>
           <w:b/>
           <w:bCs/>
           <w:i/>
           <w:iCs/>
         </w:rPr>
-        <w:t>obtainDataINITandPositioning.py</w:t>
+        <w:t>.py</w:t>
       </w:r>
       <w:r>
         <w:t>.</w:t>

</xml_diff>